<commit_message>
update 13. Fundamentals of Information Security
</commit_message>
<xml_diff>
--- a/13. Fundamentals of Information Security/Seminar-05/Урок 10. Семинар. Безопасная разработка приложений.docx
+++ b/13. Fundamentals of Information Security/Seminar-05/Урок 10. Семинар. Безопасная разработка приложений.docx
@@ -578,21 +578,7 @@
                 <w:rStyle w:val="a4"/>
                 <w:noProof/>
               </w:rPr>
-              <w:t xml:space="preserve">Домашнее </w:t>
-            </w:r>
-            <w:r>
-              <w:rPr>
-                <w:rStyle w:val="a4"/>
-                <w:noProof/>
-              </w:rPr>
-              <w:t>з</w:t>
-            </w:r>
-            <w:r>
-              <w:rPr>
-                <w:rStyle w:val="a4"/>
-                <w:noProof/>
-              </w:rPr>
-              <w:t>адание:</w:t>
+              <w:t>Домашнее задание:</w:t>
             </w:r>
             <w:r>
               <w:rPr>
@@ -662,6 +648,8 @@
           <w:b/>
         </w:rPr>
       </w:pPr>
+      <w:bookmarkStart w:id="0" w:name="_GoBack"/>
+      <w:bookmarkEnd w:id="0"/>
     </w:p>
     <w:p>
       <w:pPr>
@@ -682,12 +670,12 @@
       <w:pPr>
         <w:pStyle w:val="3"/>
       </w:pPr>
-      <w:bookmarkStart w:id="0" w:name="_Toc200154783"/>
+      <w:bookmarkStart w:id="1" w:name="_Toc200154783"/>
       <w:r>
         <w:lastRenderedPageBreak/>
         <w:t>Задание 1</w:t>
       </w:r>
-      <w:bookmarkEnd w:id="0"/>
+      <w:bookmarkEnd w:id="1"/>
     </w:p>
     <w:p>
       <w:pPr>
@@ -1313,7 +1301,7 @@
       <w:pPr>
         <w:pStyle w:val="3"/>
       </w:pPr>
-      <w:bookmarkStart w:id="1" w:name="_Toc200154784"/>
+      <w:bookmarkStart w:id="2" w:name="_Toc200154784"/>
       <w:r>
         <w:lastRenderedPageBreak/>
         <w:t xml:space="preserve">Задание </w:t>
@@ -1321,7 +1309,7 @@
       <w:r>
         <w:t>2</w:t>
       </w:r>
-      <w:bookmarkEnd w:id="1"/>
+      <w:bookmarkEnd w:id="2"/>
     </w:p>
     <w:p>
       <w:pPr>
@@ -1897,7 +1885,7 @@
       <w:pPr>
         <w:pStyle w:val="3"/>
       </w:pPr>
-      <w:bookmarkStart w:id="2" w:name="_Toc200154785"/>
+      <w:bookmarkStart w:id="3" w:name="_Toc200154785"/>
       <w:r>
         <w:lastRenderedPageBreak/>
         <w:t>Задание</w:t>
@@ -1905,7 +1893,7 @@
       <w:r>
         <w:t xml:space="preserve"> 3</w:t>
       </w:r>
-      <w:bookmarkEnd w:id="2"/>
+      <w:bookmarkEnd w:id="3"/>
     </w:p>
     <w:p>
       <w:pPr>
@@ -2359,7 +2347,7 @@
       <w:pPr>
         <w:pStyle w:val="3"/>
       </w:pPr>
-      <w:bookmarkStart w:id="3" w:name="_Toc200154786"/>
+      <w:bookmarkStart w:id="4" w:name="_Toc200154786"/>
       <w:r>
         <w:lastRenderedPageBreak/>
         <w:t>Задание</w:t>
@@ -2370,7 +2358,7 @@
       <w:r>
         <w:t>4</w:t>
       </w:r>
-      <w:bookmarkEnd w:id="3"/>
+      <w:bookmarkEnd w:id="4"/>
     </w:p>
     <w:p>
       <w:pPr>
@@ -2635,7 +2623,7 @@
           <w:lang w:val="en-US"/>
         </w:rPr>
       </w:pPr>
-      <w:bookmarkStart w:id="4" w:name="_Toc200154787"/>
+      <w:bookmarkStart w:id="5" w:name="_Toc200154787"/>
       <w:r>
         <w:lastRenderedPageBreak/>
         <w:t>Задание</w:t>
@@ -2649,7 +2637,7 @@
         </w:rPr>
         <w:t>5</w:t>
       </w:r>
-      <w:bookmarkEnd w:id="4"/>
+      <w:bookmarkEnd w:id="5"/>
     </w:p>
     <w:p>
       <w:pPr>
@@ -3161,7 +3149,7 @@
           <w:lang w:val="en-US"/>
         </w:rPr>
       </w:pPr>
-      <w:bookmarkStart w:id="5" w:name="_Toc200154788"/>
+      <w:bookmarkStart w:id="6" w:name="_Toc200154788"/>
       <w:r>
         <w:lastRenderedPageBreak/>
         <w:t>Задание</w:t>
@@ -3178,7 +3166,7 @@
         </w:rPr>
         <w:t>6</w:t>
       </w:r>
-      <w:bookmarkEnd w:id="5"/>
+      <w:bookmarkEnd w:id="6"/>
     </w:p>
     <w:p>
       <w:pPr>
@@ -3482,12 +3470,12 @@
       <w:pPr>
         <w:pStyle w:val="3"/>
       </w:pPr>
-      <w:bookmarkStart w:id="6" w:name="_Toc200154789"/>
+      <w:bookmarkStart w:id="7" w:name="_Toc200154789"/>
       <w:r>
         <w:lastRenderedPageBreak/>
         <w:t>Домашнее задание:</w:t>
       </w:r>
-      <w:bookmarkEnd w:id="6"/>
+      <w:bookmarkEnd w:id="7"/>
     </w:p>
     <w:p>
       <w:pPr>
@@ -4399,7 +4387,9 @@
       </w:pPr>
       <w:r>
         <w:rPr>
-          <w:sz w:val="24"/>
+          <w:noProof/>
+          <w:sz w:val="24"/>
+          <w:lang w:eastAsia="ru-RU"/>
         </w:rPr>
         <w:drawing>
           <wp:inline distT="0" distB="0" distL="0" distR="0" wp14:anchorId="7E394E91" wp14:editId="3A59D0B7">
@@ -4672,25 +4662,7 @@
             <w:sz w:val="28"/>
             <w:lang w:val="en-US"/>
           </w:rPr>
-          <w:t>Infor</w:t>
-        </w:r>
-        <w:bookmarkStart w:id="7" w:name="_GoBack"/>
-        <w:bookmarkEnd w:id="7"/>
-        <w:r>
-          <w:rPr>
-            <w:rStyle w:val="a4"/>
-            <w:sz w:val="28"/>
-            <w:lang w:val="en-US"/>
-          </w:rPr>
-          <w:t>m</w:t>
-        </w:r>
-        <w:r>
-          <w:rPr>
-            <w:rStyle w:val="a4"/>
-            <w:sz w:val="28"/>
-            <w:lang w:val="en-US"/>
-          </w:rPr>
-          <w:t>ation</w:t>
+          <w:t>Information</w:t>
         </w:r>
         <w:r>
           <w:rPr>
@@ -8442,7 +8414,7 @@
 </file>
 
 <file path=customXml/itemProps1.xml><?xml version="1.0" encoding="utf-8"?>
-<ds:datastoreItem xmlns:ds="http://schemas.openxmlformats.org/officeDocument/2006/customXml" ds:itemID="{9F393DEA-D3EA-40C8-9A3A-73815DC013DA}">
+<ds:datastoreItem xmlns:ds="http://schemas.openxmlformats.org/officeDocument/2006/customXml" ds:itemID="{2E53AB57-08B2-4315-A706-59F9AF6F2547}">
   <ds:schemaRefs>
     <ds:schemaRef ds:uri="http://schemas.openxmlformats.org/officeDocument/2006/bibliography"/>
   </ds:schemaRefs>

</xml_diff>